<commit_message>
Created triggers, instructions and workflow adaptations
</commit_message>
<xml_diff>
--- a/Documentation/CombinedController/Combined Controller - Design.docx
+++ b/Documentation/CombinedController/Combined Controller - Design.docx
@@ -1,6 +1,6 @@
 
 <file path=word/document.xml><?xml version="1.0" encoding="utf-8"?>
-<w:document xmlns:wpc="http://schemas.microsoft.com/office/word/2010/wordprocessingCanvas" xmlns:mc="http://schemas.openxmlformats.org/markup-compatibility/2006" xmlns:o="urn:schemas-microsoft-com:office:office" xmlns:r="http://schemas.openxmlformats.org/officeDocument/2006/relationships" xmlns:m="http://schemas.openxmlformats.org/officeDocument/2006/math" xmlns:v="urn:schemas-microsoft-com:vml" xmlns:wp14="http://schemas.microsoft.com/office/word/2010/wordprocessingDrawing" xmlns:wp="http://schemas.openxmlformats.org/drawingml/2006/wordprocessingDrawing" xmlns:w10="urn:schemas-microsoft-com:office:word" xmlns:w="http://schemas.openxmlformats.org/wordprocessingml/2006/main" xmlns:w14="http://schemas.microsoft.com/office/word/2010/wordml" xmlns:w15="http://schemas.microsoft.com/office/word/2012/wordml" xmlns:wpg="http://schemas.microsoft.com/office/word/2010/wordprocessingGroup" xmlns:wpi="http://schemas.microsoft.com/office/word/2010/wordprocessingInk" xmlns:wne="http://schemas.microsoft.com/office/word/2006/wordml" xmlns:wps="http://schemas.microsoft.com/office/word/2010/wordprocessingShape" mc:Ignorable="w14 w15 wp14">
+<w:document xmlns:wpc="http://schemas.microsoft.com/office/word/2010/wordprocessingCanvas" xmlns:cx="http://schemas.microsoft.com/office/drawing/2014/chartex" xmlns:mc="http://schemas.openxmlformats.org/markup-compatibility/2006" xmlns:o="urn:schemas-microsoft-com:office:office" xmlns:r="http://schemas.openxmlformats.org/officeDocument/2006/relationships" xmlns:m="http://schemas.openxmlformats.org/officeDocument/2006/math" xmlns:v="urn:schemas-microsoft-com:vml" xmlns:wp14="http://schemas.microsoft.com/office/word/2010/wordprocessingDrawing" xmlns:wp="http://schemas.openxmlformats.org/drawingml/2006/wordprocessingDrawing" xmlns:w10="urn:schemas-microsoft-com:office:word" xmlns:w="http://schemas.openxmlformats.org/wordprocessingml/2006/main" xmlns:w14="http://schemas.microsoft.com/office/word/2010/wordml" xmlns:w15="http://schemas.microsoft.com/office/word/2012/wordml" xmlns:w16se="http://schemas.microsoft.com/office/word/2015/wordml/symex" xmlns:wpg="http://schemas.microsoft.com/office/word/2010/wordprocessingGroup" xmlns:wpi="http://schemas.microsoft.com/office/word/2010/wordprocessingInk" xmlns:wne="http://schemas.microsoft.com/office/word/2006/wordml" xmlns:wps="http://schemas.microsoft.com/office/word/2010/wordprocessingShape" mc:Ignorable="w14 w15 w16se wp14">
   <w:body>
     <w:p>
       <w:pPr>
@@ -1163,251 +1163,1171 @@
         <w:t>-&gt; DMX Chain</w:t>
       </w:r>
     </w:p>
-    <w:p>
+    <w:p/>
+    <w:p>
+      <w:pPr>
+        <w:pStyle w:val="Heading1"/>
+      </w:pPr>
+      <w:r>
+        <w:t>Requirements</w:t>
+      </w:r>
+    </w:p>
+    <w:p>
+      <w:pPr>
+        <w:pStyle w:val="Heading1"/>
+      </w:pPr>
+      <w:r>
+        <w:t>Workflow</w:t>
+      </w:r>
+    </w:p>
+    <w:p>
+      <w:pPr>
+        <w:pStyle w:val="Heading2"/>
+      </w:pPr>
+      <w:r>
+        <w:t>Introduction</w:t>
+      </w:r>
+    </w:p>
+    <w:p>
+      <w:r>
+        <w:t>This chapter describes in short what happens between creating a configuration file until the execution of instructions. As example a MIDI message will be used.</w:t>
+      </w:r>
+    </w:p>
+    <w:p>
+      <w:pPr>
+        <w:pStyle w:val="Heading2"/>
+        <w:keepLines w:val="0"/>
+        <w:tabs>
+          <w:tab w:val="num" w:pos="540"/>
+        </w:tabs>
+        <w:spacing w:before="200" w:after="200" w:line="240" w:lineRule="auto"/>
+        <w:ind w:left="0" w:firstLine="0"/>
+        <w:jc w:val="both"/>
+      </w:pPr>
+      <w:r>
+        <w:t>Configuration File</w:t>
+      </w:r>
+    </w:p>
+    <w:p>
+      <w:pPr>
+        <w:rPr>
+          <w:rFonts w:eastAsia="Arial"/>
+        </w:rPr>
+      </w:pPr>
+      <w:r>
+        <w:rPr>
+          <w:rFonts w:eastAsia="Arial"/>
+        </w:rPr>
+        <w:t>The user writes a configuration file.</w:t>
+      </w:r>
+      <w:r>
+        <w:rPr>
+          <w:rFonts w:eastAsia="Arial"/>
+        </w:rPr>
+        <w:t xml:space="preserve"> As an example the next file is used. It will transpose all MIDI notes on MIDI channel 1 from notes C4 and higher, 5 semitones up.</w:t>
+      </w:r>
+    </w:p>
+    <w:p>
+      <w:pPr>
+        <w:ind w:firstLine="708"/>
+        <w:rPr>
+          <w:rFonts w:ascii="Courier New" w:eastAsia="Arial" w:hAnsi="Courier New" w:cs="Courier New"/>
+        </w:rPr>
+      </w:pPr>
+      <w:r>
+        <w:rPr>
+          <w:rFonts w:ascii="Courier New" w:eastAsia="Arial" w:hAnsi="Courier New" w:cs="Courier New"/>
+        </w:rPr>
+        <w:t>Trigger TransposeC4Plus5 MC 1 C4~ TransposePlus5</w:t>
+      </w:r>
+    </w:p>
+    <w:p>
+      <w:pPr>
+        <w:ind w:firstLine="708"/>
+        <w:rPr>
+          <w:rFonts w:ascii="Courier New" w:eastAsia="Arial" w:hAnsi="Courier New" w:cs="Courier New"/>
+        </w:rPr>
+      </w:pPr>
+      <w:r>
+        <w:rPr>
+          <w:rFonts w:ascii="Courier New" w:eastAsia="Arial" w:hAnsi="Courier New" w:cs="Courier New"/>
+        </w:rPr>
+        <w:t>Program TransposePlus5</w:t>
+      </w:r>
+    </w:p>
+    <w:p>
+      <w:pPr>
+        <w:ind w:firstLine="708"/>
+        <w:rPr>
+          <w:rFonts w:ascii="Courier New" w:eastAsia="Arial" w:hAnsi="Courier New" w:cs="Courier New"/>
+        </w:rPr>
+      </w:pPr>
+      <w:r>
+        <w:rPr>
+          <w:rFonts w:ascii="Courier New" w:eastAsia="Arial" w:hAnsi="Courier New" w:cs="Courier New"/>
+        </w:rPr>
+        <w:t xml:space="preserve">   </w:t>
+      </w:r>
+      <w:r>
+        <w:rPr>
+          <w:rFonts w:ascii="Courier New" w:eastAsia="Arial" w:hAnsi="Courier New" w:cs="Courier New"/>
+        </w:rPr>
+        <w:t>Set</w:t>
+      </w:r>
+      <w:r>
+        <w:rPr>
+          <w:rFonts w:ascii="Courier New" w:eastAsia="Arial" w:hAnsi="Courier New" w:cs="Courier New"/>
+        </w:rPr>
+        <w:t xml:space="preserve"> </w:t>
+      </w:r>
+      <w:r>
+        <w:rPr>
+          <w:rFonts w:ascii="Courier New" w:eastAsia="Arial" w:hAnsi="Courier New" w:cs="Courier New"/>
+        </w:rPr>
+        <w:t>$N</w:t>
+      </w:r>
+      <w:r>
+        <w:rPr>
+          <w:rFonts w:ascii="Courier New" w:eastAsia="Arial" w:hAnsi="Courier New" w:cs="Courier New"/>
+        </w:rPr>
+        <w:t xml:space="preserve">ote </w:t>
+      </w:r>
+      <w:r>
+        <w:rPr>
+          <w:rFonts w:ascii="Courier New" w:eastAsia="Arial" w:hAnsi="Courier New" w:cs="Courier New"/>
+        </w:rPr>
+        <w:t>#</w:t>
+      </w:r>
+      <w:r>
+        <w:rPr>
+          <w:rFonts w:ascii="Courier New" w:eastAsia="Arial" w:hAnsi="Courier New" w:cs="Courier New"/>
+        </w:rPr>
+        <w:t>NoteNr</w:t>
+      </w:r>
+    </w:p>
+    <w:p>
+      <w:pPr>
+        <w:ind w:firstLine="708"/>
+        <w:rPr>
+          <w:rFonts w:ascii="Courier New" w:eastAsia="Arial" w:hAnsi="Courier New" w:cs="Courier New"/>
+        </w:rPr>
+      </w:pPr>
+      <w:r>
+        <w:rPr>
+          <w:rFonts w:ascii="Courier New" w:eastAsia="Arial" w:hAnsi="Courier New" w:cs="Courier New"/>
+        </w:rPr>
+        <w:t xml:space="preserve">   Add </w:t>
+      </w:r>
+      <w:r>
+        <w:rPr>
+          <w:rFonts w:ascii="Courier New" w:eastAsia="Arial" w:hAnsi="Courier New" w:cs="Courier New"/>
+        </w:rPr>
+        <w:t>$N</w:t>
+      </w:r>
+      <w:r>
+        <w:rPr>
+          <w:rFonts w:ascii="Courier New" w:eastAsia="Arial" w:hAnsi="Courier New" w:cs="Courier New"/>
+        </w:rPr>
+        <w:t>ote 5</w:t>
+      </w:r>
+    </w:p>
+    <w:p>
+      <w:pPr>
+        <w:ind w:firstLine="708"/>
+        <w:rPr>
+          <w:rFonts w:ascii="Courier New" w:eastAsia="Arial" w:hAnsi="Courier New" w:cs="Courier New"/>
+        </w:rPr>
+      </w:pPr>
+      <w:r>
+        <w:rPr>
+          <w:rFonts w:ascii="Courier New" w:eastAsia="Arial" w:hAnsi="Courier New" w:cs="Courier New"/>
+        </w:rPr>
+        <w:t xml:space="preserve">   Set</w:t>
+      </w:r>
+      <w:r>
+        <w:rPr>
+          <w:rFonts w:ascii="Courier New" w:eastAsia="Arial" w:hAnsi="Courier New" w:cs="Courier New"/>
+        </w:rPr>
+        <w:t xml:space="preserve"> </w:t>
+      </w:r>
+      <w:r>
+        <w:rPr>
+          <w:rFonts w:ascii="Courier New" w:eastAsia="Arial" w:hAnsi="Courier New" w:cs="Courier New"/>
+        </w:rPr>
+        <w:t>#</w:t>
+      </w:r>
+      <w:r>
+        <w:rPr>
+          <w:rFonts w:ascii="Courier New" w:eastAsia="Arial" w:hAnsi="Courier New" w:cs="Courier New"/>
+        </w:rPr>
+        <w:t xml:space="preserve">NoteNr </w:t>
+      </w:r>
+      <w:r>
+        <w:rPr>
+          <w:rFonts w:ascii="Courier New" w:eastAsia="Arial" w:hAnsi="Courier New" w:cs="Courier New"/>
+        </w:rPr>
+        <w:t>$N</w:t>
+      </w:r>
+      <w:r>
+        <w:rPr>
+          <w:rFonts w:ascii="Courier New" w:eastAsia="Arial" w:hAnsi="Courier New" w:cs="Courier New"/>
+        </w:rPr>
+        <w:t>ote</w:t>
+      </w:r>
+    </w:p>
+    <w:p>
+      <w:pPr>
+        <w:ind w:firstLine="708"/>
+        <w:rPr>
+          <w:rFonts w:ascii="Courier New" w:eastAsia="Arial" w:hAnsi="Courier New" w:cs="Courier New"/>
+        </w:rPr>
+      </w:pPr>
+      <w:r>
+        <w:rPr>
+          <w:rFonts w:ascii="Courier New" w:eastAsia="Arial" w:hAnsi="Courier New" w:cs="Courier New"/>
+        </w:rPr>
+        <w:t xml:space="preserve">   Send</w:t>
+      </w:r>
       <w:bookmarkStart w:id="6" w:name="_GoBack"/>
       <w:bookmarkEnd w:id="6"/>
     </w:p>
     <w:p>
       <w:pPr>
+        <w:rPr>
+          <w:rFonts w:eastAsia="Arial"/>
+        </w:rPr>
+      </w:pPr>
+      <w:r>
+        <w:rPr>
+          <w:rFonts w:eastAsia="Arial"/>
+        </w:rPr>
+        <w:t>The trigger defines what happens when an incoming message is received, in this case a Note from C4 or higher on MIDI channel. What happens is that the TranpsoePlus5 program will be executed.</w:t>
+      </w:r>
+    </w:p>
+    <w:p>
+      <w:pPr>
+        <w:rPr>
+          <w:rFonts w:ascii="Courier New" w:eastAsia="Arial" w:hAnsi="Courier New" w:cs="Courier New"/>
+        </w:rPr>
+      </w:pPr>
+      <w:r>
+        <w:rPr>
+          <w:rFonts w:eastAsia="Arial"/>
+        </w:rPr>
+        <w:lastRenderedPageBreak/>
+        <w:t>This program copies the property NoteNr (the key that has been pressed) to a variable note. To this note 5 is added (i.e. the terts) and is set to the NoteNr property. The message is than sent, which is a NoteOn command with the transposed note and the same velocity as the incoming message.</w:t>
+      </w:r>
+    </w:p>
+    <w:p>
+      <w:pPr>
+        <w:pStyle w:val="Heading2"/>
+      </w:pPr>
+      <w:r>
+        <w:t>Translation to Mestra File</w:t>
+      </w:r>
+    </w:p>
+    <w:p>
+      <w:r>
+        <w:t>The configuration file is translated by a PC application to a Mestra file. It contains of a list of triggers and programs (which contains instructions). However, to increase the performance, the NoteOn trigger is split in triggers for each separate note. To decrease the amount of memory, some notes are grouped together (each 8 notes). For the C4 note (and above), this means the following triggers are defined:</w:t>
+      </w:r>
+    </w:p>
+    <w:p>
+      <w:pPr>
+        <w:pStyle w:val="ListParagraph"/>
+        <w:numPr>
+          <w:ilvl w:val="0"/>
+          <w:numId w:val="39"/>
+        </w:numPr>
+      </w:pPr>
+      <w:r>
+        <w:t>Note 60 (C4)</w:t>
+      </w:r>
+    </w:p>
+    <w:p>
+      <w:pPr>
+        <w:pStyle w:val="ListParagraph"/>
+        <w:numPr>
+          <w:ilvl w:val="0"/>
+          <w:numId w:val="39"/>
+        </w:numPr>
+      </w:pPr>
+      <w:r>
+        <w:t>Note 61 (C#4)</w:t>
+      </w:r>
+    </w:p>
+    <w:p>
+      <w:pPr>
+        <w:pStyle w:val="ListParagraph"/>
+        <w:numPr>
+          <w:ilvl w:val="0"/>
+          <w:numId w:val="39"/>
+        </w:numPr>
+      </w:pPr>
+      <w:r>
+        <w:t>Note 62 (D4)</w:t>
+      </w:r>
+    </w:p>
+    <w:p>
+      <w:pPr>
+        <w:pStyle w:val="ListParagraph"/>
+        <w:numPr>
+          <w:ilvl w:val="0"/>
+          <w:numId w:val="39"/>
+        </w:numPr>
+      </w:pPr>
+      <w:r>
+        <w:t>Note 63 (E4)</w:t>
+      </w:r>
+    </w:p>
+    <w:p>
+      <w:pPr>
+        <w:pStyle w:val="ListParagraph"/>
+        <w:numPr>
+          <w:ilvl w:val="0"/>
+          <w:numId w:val="39"/>
+        </w:numPr>
+      </w:pPr>
+      <w:r>
+        <w:t>Note group 9 (which contains notes 64 to 71)</w:t>
+      </w:r>
+    </w:p>
+    <w:p>
+      <w:pPr>
+        <w:pStyle w:val="ListParagraph"/>
+        <w:numPr>
+          <w:ilvl w:val="0"/>
+          <w:numId w:val="39"/>
+        </w:numPr>
+      </w:pPr>
+      <w:r>
+        <w:t>Note group 10 (which contains notes 72 to 79)</w:t>
+      </w:r>
+    </w:p>
+    <w:p>
+      <w:pPr>
+        <w:pStyle w:val="ListParagraph"/>
+        <w:numPr>
+          <w:ilvl w:val="0"/>
+          <w:numId w:val="39"/>
+        </w:numPr>
+      </w:pPr>
+      <w:r>
+        <w:t>Note group 11 to 16 (which contains notes 80 to 127).</w:t>
+      </w:r>
+    </w:p>
+    <w:p>
+      <w:r>
+        <w:t xml:space="preserve">Thus the trigger is split into 4 + 7 = 12 Mestra triggers. </w:t>
+      </w:r>
+    </w:p>
+    <w:p>
+      <w:r>
+        <w:t>Note, there is also a All-Note trigger list, in case no note range is given.</w:t>
+      </w:r>
+    </w:p>
+    <w:p>
+      <w:r>
+        <w:t>The triggers (in our case only one) are translated to 5 bytes triggers. In the Triggers document all triggers are defined.</w:t>
+      </w:r>
+    </w:p>
+    <w:p>
+      <w:r>
+        <w:t xml:space="preserve">The programs are also translated, this is defined by the instructions which are defined in the Instructions document. </w:t>
+      </w:r>
+    </w:p>
+    <w:p>
+      <w:r>
+        <w:t>The programs are not much more than ‘pointers’ to the first instruction of that program.</w:t>
+      </w:r>
+    </w:p>
+    <w:p>
+      <w:pPr>
+        <w:pStyle w:val="Heading2"/>
+      </w:pPr>
+      <w:r>
+        <w:t>Trigger Tables</w:t>
+      </w:r>
+    </w:p>
+    <w:p>
+      <w:r>
+        <w:t>There are trigger tables for each note, each note group (and all notes), for each MIDI channel. Also for other MIDI triggers there will be lots of trigger tables. Since it would be too memory consuming, the triggers are stored in a hash table. As a result, multiple different trigger types can end up in the same hash table, so the properties of the trigger need to be stored as well (and checked).</w:t>
+      </w:r>
+    </w:p>
+    <w:p>
+      <w:pPr>
+        <w:pStyle w:val="BodyText"/>
+        <w:rPr>
+          <w:rFonts w:eastAsia="Arial"/>
+        </w:rPr>
+      </w:pPr>
+      <w:r>
+        <w:rPr>
+          <w:rFonts w:eastAsia="Arial"/>
+        </w:rPr>
+        <w:t xml:space="preserve">The size of the hash table (number of hash keys) is typically 256. </w:t>
+      </w:r>
+    </w:p>
+    <w:p>
+      <w:pPr>
+        <w:pStyle w:val="BodyText"/>
+        <w:rPr>
+          <w:rFonts w:eastAsia="Arial"/>
+        </w:rPr>
+      </w:pPr>
+      <w:r>
+        <w:rPr>
+          <w:rFonts w:eastAsia="Arial"/>
+        </w:rPr>
+        <w:t>The formula to translate a trigger to a hash key is.</w:t>
+      </w:r>
+    </w:p>
+    <w:p>
+      <w:pPr>
+        <w:pStyle w:val="BodyText"/>
+        <w:ind w:firstLine="708"/>
+        <w:rPr>
+          <w:rFonts w:eastAsia="Arial"/>
+        </w:rPr>
+      </w:pPr>
+      <w:r>
+        <w:rPr>
+          <w:rFonts w:eastAsia="Arial"/>
+        </w:rPr>
+        <w:t>Hash_key = based on depending on MC, Note (group) or other MIDI message type</w:t>
+      </w:r>
+    </w:p>
+    <w:p>
+      <w:pPr>
+        <w:pStyle w:val="BodyText"/>
+        <w:rPr>
+          <w:rFonts w:eastAsia="Arial"/>
+        </w:rPr>
+      </w:pPr>
+      <w:r>
+        <w:rPr>
+          <w:rFonts w:eastAsia="Arial"/>
+        </w:rPr>
+        <w:t>Note (group): The lowest notes values are used for the groups (0 means all), 1-16 for note groups 1-16, notes 17.. for notes.</w:t>
+      </w:r>
+    </w:p>
+    <w:p>
+      <w:pPr>
+        <w:pStyle w:val="BodyText"/>
+        <w:rPr>
+          <w:rFonts w:eastAsia="Arial"/>
+        </w:rPr>
+      </w:pPr>
+      <w:r>
+        <w:rPr>
+          <w:rFonts w:eastAsia="Arial"/>
+        </w:rPr>
+        <w:t>Other MIDI message type: e.g. pitch bend, after touch do not have a note number and will be treated differently for calculating the hash key. See table below.</w:t>
+      </w:r>
+    </w:p>
+    <w:tbl>
+      <w:tblPr>
+        <w:tblStyle w:val="TableGrid"/>
+        <w:tblW w:w="0" w:type="auto"/>
+        <w:tblLook w:val="04A0" w:firstRow="1" w:lastRow="0" w:firstColumn="1" w:lastColumn="0" w:noHBand="0" w:noVBand="1"/>
+      </w:tblPr>
+      <w:tblGrid>
+        <w:gridCol w:w="3865"/>
+        <w:gridCol w:w="2700"/>
+        <w:gridCol w:w="2520"/>
+      </w:tblGrid>
+      <w:tr>
+        <w:tc>
+          <w:tcPr>
+            <w:tcW w:w="3865" w:type="dxa"/>
+          </w:tcPr>
+          <w:p>
+            <w:pPr>
+              <w:pStyle w:val="BodyText"/>
+              <w:rPr>
+                <w:rFonts w:eastAsia="Arial"/>
+                <w:b/>
+              </w:rPr>
+            </w:pPr>
+            <w:r>
+              <w:rPr>
+                <w:rFonts w:eastAsia="Arial"/>
+                <w:b/>
+              </w:rPr>
+              <w:t>MIDI Type</w:t>
+            </w:r>
+            <w:r>
+              <w:rPr>
+                <w:rFonts w:eastAsia="Arial"/>
+                <w:b/>
+              </w:rPr>
+              <w:t xml:space="preserve"> (4 bits)</w:t>
+            </w:r>
+          </w:p>
+        </w:tc>
+        <w:tc>
+          <w:tcPr>
+            <w:tcW w:w="2700" w:type="dxa"/>
+          </w:tcPr>
+          <w:p>
+            <w:pPr>
+              <w:pStyle w:val="BodyText"/>
+              <w:rPr>
+                <w:rFonts w:eastAsia="Arial"/>
+                <w:b/>
+              </w:rPr>
+            </w:pPr>
+            <w:r>
+              <w:rPr>
+                <w:rFonts w:eastAsia="Arial"/>
+                <w:b/>
+              </w:rPr>
+              <w:t>Byte 1</w:t>
+            </w:r>
+            <w:r>
+              <w:rPr>
+                <w:rFonts w:eastAsia="Arial"/>
+                <w:b/>
+              </w:rPr>
+              <w:t xml:space="preserve"> for hash key</w:t>
+            </w:r>
+          </w:p>
+        </w:tc>
+        <w:tc>
+          <w:tcPr>
+            <w:tcW w:w="2520" w:type="dxa"/>
+          </w:tcPr>
+          <w:p>
+            <w:pPr>
+              <w:pStyle w:val="BodyText"/>
+              <w:rPr>
+                <w:rFonts w:eastAsia="Arial"/>
+                <w:b/>
+              </w:rPr>
+            </w:pPr>
+            <w:r>
+              <w:rPr>
+                <w:rFonts w:eastAsia="Arial"/>
+                <w:b/>
+              </w:rPr>
+              <w:t>Byte 2</w:t>
+            </w:r>
+            <w:r>
+              <w:rPr>
+                <w:rFonts w:eastAsia="Arial"/>
+                <w:b/>
+              </w:rPr>
+              <w:t xml:space="preserve"> for hash key</w:t>
+            </w:r>
+          </w:p>
+        </w:tc>
+      </w:tr>
+      <w:tr>
+        <w:tc>
+          <w:tcPr>
+            <w:tcW w:w="3865" w:type="dxa"/>
+          </w:tcPr>
+          <w:p>
+            <w:pPr>
+              <w:pStyle w:val="BodyText"/>
+              <w:rPr>
+                <w:rFonts w:eastAsia="Arial"/>
+              </w:rPr>
+            </w:pPr>
+            <w:r>
+              <w:rPr>
+                <w:rFonts w:eastAsia="Arial"/>
+              </w:rPr>
+              <w:t>Note On/Off</w:t>
+            </w:r>
+          </w:p>
+        </w:tc>
+        <w:tc>
+          <w:tcPr>
+            <w:tcW w:w="2700" w:type="dxa"/>
+          </w:tcPr>
+          <w:p>
+            <w:pPr>
+              <w:pStyle w:val="BodyText"/>
+              <w:rPr>
+                <w:rFonts w:eastAsia="Arial"/>
+              </w:rPr>
+            </w:pPr>
+            <w:r>
+              <w:rPr>
+                <w:rFonts w:eastAsia="Arial"/>
+              </w:rPr>
+              <w:t>MIDI channel</w:t>
+            </w:r>
+          </w:p>
+        </w:tc>
+        <w:tc>
+          <w:tcPr>
+            <w:tcW w:w="2520" w:type="dxa"/>
+          </w:tcPr>
+          <w:p>
+            <w:pPr>
+              <w:pStyle w:val="BodyText"/>
+              <w:rPr>
+                <w:rFonts w:eastAsia="Arial"/>
+              </w:rPr>
+            </w:pPr>
+            <w:r>
+              <w:rPr>
+                <w:rFonts w:eastAsia="Arial"/>
+              </w:rPr>
+              <w:t>Note number*</w:t>
+            </w:r>
+          </w:p>
+        </w:tc>
+      </w:tr>
+      <w:tr>
+        <w:tc>
+          <w:tcPr>
+            <w:tcW w:w="3865" w:type="dxa"/>
+          </w:tcPr>
+          <w:p>
+            <w:pPr>
+              <w:pStyle w:val="BodyText"/>
+              <w:rPr>
+                <w:rFonts w:eastAsia="Arial"/>
+              </w:rPr>
+            </w:pPr>
+            <w:r>
+              <w:rPr>
+                <w:rFonts w:eastAsia="Arial"/>
+              </w:rPr>
+              <w:t>Polyphonic Key Pressure (aftertouch)</w:t>
+            </w:r>
+          </w:p>
+        </w:tc>
+        <w:tc>
+          <w:tcPr>
+            <w:tcW w:w="2700" w:type="dxa"/>
+          </w:tcPr>
+          <w:p>
+            <w:pPr>
+              <w:pStyle w:val="BodyText"/>
+              <w:rPr>
+                <w:rFonts w:eastAsia="Arial"/>
+              </w:rPr>
+            </w:pPr>
+            <w:r>
+              <w:rPr>
+                <w:rFonts w:eastAsia="Arial"/>
+              </w:rPr>
+              <w:t>MIDI channel</w:t>
+            </w:r>
+          </w:p>
+        </w:tc>
+        <w:tc>
+          <w:tcPr>
+            <w:tcW w:w="2520" w:type="dxa"/>
+          </w:tcPr>
+          <w:p>
+            <w:pPr>
+              <w:pStyle w:val="BodyText"/>
+              <w:rPr>
+                <w:rFonts w:eastAsia="Arial"/>
+              </w:rPr>
+            </w:pPr>
+            <w:r>
+              <w:rPr>
+                <w:rFonts w:eastAsia="Arial"/>
+              </w:rPr>
+              <w:t>Note number*</w:t>
+            </w:r>
+          </w:p>
+        </w:tc>
+      </w:tr>
+      <w:tr>
+        <w:tc>
+          <w:tcPr>
+            <w:tcW w:w="3865" w:type="dxa"/>
+          </w:tcPr>
+          <w:p>
+            <w:pPr>
+              <w:pStyle w:val="BodyText"/>
+              <w:rPr>
+                <w:rFonts w:eastAsia="Arial"/>
+              </w:rPr>
+            </w:pPr>
+            <w:r>
+              <w:rPr>
+                <w:rFonts w:eastAsia="Arial"/>
+              </w:rPr>
+              <w:lastRenderedPageBreak/>
+              <w:t>Control Change</w:t>
+            </w:r>
+          </w:p>
+        </w:tc>
+        <w:tc>
+          <w:tcPr>
+            <w:tcW w:w="2700" w:type="dxa"/>
+          </w:tcPr>
+          <w:p>
+            <w:pPr>
+              <w:pStyle w:val="BodyText"/>
+              <w:rPr>
+                <w:rFonts w:eastAsia="Arial"/>
+              </w:rPr>
+            </w:pPr>
+            <w:r>
+              <w:rPr>
+                <w:rFonts w:eastAsia="Arial"/>
+              </w:rPr>
+              <w:t>MIDI channel</w:t>
+            </w:r>
+          </w:p>
+        </w:tc>
+        <w:tc>
+          <w:tcPr>
+            <w:tcW w:w="2520" w:type="dxa"/>
+          </w:tcPr>
+          <w:p>
+            <w:pPr>
+              <w:pStyle w:val="BodyText"/>
+              <w:rPr>
+                <w:rFonts w:eastAsia="Arial"/>
+              </w:rPr>
+            </w:pPr>
+            <w:r>
+              <w:rPr>
+                <w:rFonts w:eastAsia="Arial"/>
+              </w:rPr>
+              <w:t>Control number</w:t>
+            </w:r>
+          </w:p>
+        </w:tc>
+      </w:tr>
+      <w:tr>
+        <w:tc>
+          <w:tcPr>
+            <w:tcW w:w="3865" w:type="dxa"/>
+          </w:tcPr>
+          <w:p>
+            <w:pPr>
+              <w:pStyle w:val="BodyText"/>
+              <w:rPr>
+                <w:rFonts w:eastAsia="Arial"/>
+              </w:rPr>
+            </w:pPr>
+            <w:r>
+              <w:rPr>
+                <w:rFonts w:eastAsia="Arial"/>
+              </w:rPr>
+              <w:t>Program Change</w:t>
+            </w:r>
+          </w:p>
+        </w:tc>
+        <w:tc>
+          <w:tcPr>
+            <w:tcW w:w="2700" w:type="dxa"/>
+          </w:tcPr>
+          <w:p>
+            <w:pPr>
+              <w:pStyle w:val="BodyText"/>
+              <w:rPr>
+                <w:rFonts w:eastAsia="Arial"/>
+              </w:rPr>
+            </w:pPr>
+            <w:r>
+              <w:rPr>
+                <w:rFonts w:eastAsia="Arial"/>
+              </w:rPr>
+              <w:t>MIDI channel</w:t>
+            </w:r>
+          </w:p>
+        </w:tc>
+        <w:tc>
+          <w:tcPr>
+            <w:tcW w:w="2520" w:type="dxa"/>
+          </w:tcPr>
+          <w:p>
+            <w:pPr>
+              <w:pStyle w:val="BodyText"/>
+              <w:rPr>
+                <w:rFonts w:eastAsia="Arial"/>
+              </w:rPr>
+            </w:pPr>
+            <w:r>
+              <w:rPr>
+                <w:rFonts w:eastAsia="Arial"/>
+              </w:rPr>
+              <w:t>Patch number</w:t>
+            </w:r>
+          </w:p>
+        </w:tc>
+      </w:tr>
+      <w:tr>
+        <w:tc>
+          <w:tcPr>
+            <w:tcW w:w="3865" w:type="dxa"/>
+          </w:tcPr>
+          <w:p>
+            <w:pPr>
+              <w:pStyle w:val="BodyText"/>
+              <w:rPr>
+                <w:rFonts w:eastAsia="Arial"/>
+              </w:rPr>
+            </w:pPr>
+            <w:r>
+              <w:rPr>
+                <w:rFonts w:eastAsia="Arial"/>
+              </w:rPr>
+              <w:t>Channel Pressure / aftertouch</w:t>
+            </w:r>
+          </w:p>
+        </w:tc>
+        <w:tc>
+          <w:tcPr>
+            <w:tcW w:w="2700" w:type="dxa"/>
+          </w:tcPr>
+          <w:p>
+            <w:pPr>
+              <w:pStyle w:val="BodyText"/>
+              <w:rPr>
+                <w:rFonts w:eastAsia="Arial"/>
+              </w:rPr>
+            </w:pPr>
+            <w:r>
+              <w:rPr>
+                <w:rFonts w:eastAsia="Arial"/>
+              </w:rPr>
+              <w:t>MIDI channel</w:t>
+            </w:r>
+          </w:p>
+        </w:tc>
+        <w:tc>
+          <w:tcPr>
+            <w:tcW w:w="2520" w:type="dxa"/>
+          </w:tcPr>
+          <w:p>
+            <w:pPr>
+              <w:pStyle w:val="BodyText"/>
+              <w:rPr>
+                <w:rFonts w:eastAsia="Arial"/>
+              </w:rPr>
+            </w:pPr>
+          </w:p>
+        </w:tc>
+      </w:tr>
+      <w:tr>
+        <w:tc>
+          <w:tcPr>
+            <w:tcW w:w="3865" w:type="dxa"/>
+          </w:tcPr>
+          <w:p>
+            <w:pPr>
+              <w:pStyle w:val="BodyText"/>
+              <w:rPr>
+                <w:rFonts w:eastAsia="Arial"/>
+              </w:rPr>
+            </w:pPr>
+            <w:r>
+              <w:rPr>
+                <w:rFonts w:eastAsia="Arial"/>
+              </w:rPr>
+              <w:t>Pitch Bend Change</w:t>
+            </w:r>
+          </w:p>
+        </w:tc>
+        <w:tc>
+          <w:tcPr>
+            <w:tcW w:w="2700" w:type="dxa"/>
+          </w:tcPr>
+          <w:p>
+            <w:pPr>
+              <w:pStyle w:val="BodyText"/>
+              <w:rPr>
+                <w:rFonts w:eastAsia="Arial"/>
+              </w:rPr>
+            </w:pPr>
+            <w:r>
+              <w:rPr>
+                <w:rFonts w:eastAsia="Arial"/>
+              </w:rPr>
+              <w:t>MIDI channel</w:t>
+            </w:r>
+          </w:p>
+        </w:tc>
+        <w:tc>
+          <w:tcPr>
+            <w:tcW w:w="2520" w:type="dxa"/>
+          </w:tcPr>
+          <w:p>
+            <w:pPr>
+              <w:pStyle w:val="BodyText"/>
+              <w:rPr>
+                <w:rFonts w:eastAsia="Arial"/>
+              </w:rPr>
+            </w:pPr>
+          </w:p>
+        </w:tc>
+      </w:tr>
+      <w:tr>
+        <w:tc>
+          <w:tcPr>
+            <w:tcW w:w="3865" w:type="dxa"/>
+          </w:tcPr>
+          <w:p>
+            <w:pPr>
+              <w:pStyle w:val="BodyText"/>
+              <w:rPr>
+                <w:rFonts w:eastAsia="Arial"/>
+              </w:rPr>
+            </w:pPr>
+            <w:r>
+              <w:rPr>
+                <w:rFonts w:eastAsia="Arial"/>
+              </w:rPr>
+              <w:t>Channel Mode Messages</w:t>
+            </w:r>
+          </w:p>
+        </w:tc>
+        <w:tc>
+          <w:tcPr>
+            <w:tcW w:w="2700" w:type="dxa"/>
+          </w:tcPr>
+          <w:p>
+            <w:pPr>
+              <w:pStyle w:val="BodyText"/>
+              <w:rPr>
+                <w:rFonts w:eastAsia="Arial"/>
+              </w:rPr>
+            </w:pPr>
+            <w:r>
+              <w:rPr>
+                <w:rFonts w:eastAsia="Arial"/>
+              </w:rPr>
+              <w:t>Control numbers (120-127)</w:t>
+            </w:r>
+          </w:p>
+        </w:tc>
+        <w:tc>
+          <w:tcPr>
+            <w:tcW w:w="2520" w:type="dxa"/>
+          </w:tcPr>
+          <w:p>
+            <w:pPr>
+              <w:pStyle w:val="BodyText"/>
+              <w:rPr>
+                <w:rFonts w:eastAsia="Arial"/>
+              </w:rPr>
+            </w:pPr>
+          </w:p>
+        </w:tc>
+      </w:tr>
+      <w:tr>
+        <w:tc>
+          <w:tcPr>
+            <w:tcW w:w="3865" w:type="dxa"/>
+          </w:tcPr>
+          <w:p>
+            <w:pPr>
+              <w:pStyle w:val="BodyText"/>
+              <w:rPr>
+                <w:rFonts w:eastAsia="Arial"/>
+              </w:rPr>
+            </w:pPr>
+            <w:r>
+              <w:rPr>
+                <w:rFonts w:eastAsia="Arial"/>
+              </w:rPr>
+              <w:t>System Common/RT Messages/Sysex</w:t>
+            </w:r>
+          </w:p>
+        </w:tc>
+        <w:tc>
+          <w:tcPr>
+            <w:tcW w:w="2700" w:type="dxa"/>
+          </w:tcPr>
+          <w:p>
+            <w:pPr>
+              <w:pStyle w:val="BodyText"/>
+              <w:rPr>
+                <w:rFonts w:eastAsia="Arial"/>
+              </w:rPr>
+            </w:pPr>
+            <w:r>
+              <w:rPr>
+                <w:rFonts w:eastAsia="Arial"/>
+              </w:rPr>
+              <w:t>LSB 4 bits</w:t>
+            </w:r>
+          </w:p>
+        </w:tc>
+        <w:tc>
+          <w:tcPr>
+            <w:tcW w:w="2520" w:type="dxa"/>
+          </w:tcPr>
+          <w:p>
+            <w:pPr>
+              <w:pStyle w:val="BodyText"/>
+              <w:rPr>
+                <w:rFonts w:eastAsia="Arial"/>
+              </w:rPr>
+            </w:pPr>
+          </w:p>
+        </w:tc>
+      </w:tr>
+    </w:tbl>
+    <w:p>
+      <w:pPr>
+        <w:pStyle w:val="BodyText"/>
+        <w:rPr>
+          <w:rFonts w:eastAsia="Arial"/>
+        </w:rPr>
+      </w:pPr>
+    </w:p>
+    <w:p>
+      <w:pPr>
+        <w:pStyle w:val="BodyText"/>
+        <w:rPr>
+          <w:rFonts w:eastAsia="Arial"/>
+        </w:rPr>
+      </w:pPr>
+      <w:r>
+        <w:rPr>
+          <w:rFonts w:eastAsia="Arial"/>
+        </w:rPr>
+        <w:t>So 4 bits (MIDI Type) + Byte 1 and optionally byte 2 are used to generate the hash key using a simple XOR.</w:t>
+      </w:r>
+    </w:p>
+    <w:p>
+      <w:pPr>
+        <w:pStyle w:val="Heading2"/>
+      </w:pPr>
+      <w:r>
+        <w:t>Incoming message</w:t>
+      </w:r>
+      <w:r>
+        <w:t>, trigger checking</w:t>
+      </w:r>
+    </w:p>
+    <w:p>
+      <w:r>
+        <w:t>When a MIDI note is received, let’s say G5 on MIDI channel 1, the following trigger tables are checked:</w:t>
+      </w:r>
+    </w:p>
+    <w:p>
+      <w:pPr>
+        <w:pStyle w:val="ListParagraph"/>
+        <w:numPr>
+          <w:ilvl w:val="0"/>
+          <w:numId w:val="39"/>
+        </w:numPr>
+      </w:pPr>
+      <w:r>
+        <w:t>MIDI, Note On, MC 1, Note G4 (note 67)</w:t>
+      </w:r>
+    </w:p>
+    <w:p>
+      <w:pPr>
+        <w:pStyle w:val="ListParagraph"/>
+        <w:numPr>
+          <w:ilvl w:val="0"/>
+          <w:numId w:val="39"/>
+        </w:numPr>
+      </w:pPr>
+      <w:r>
+        <w:t>MIDI, Note On, MC 1, Note group 9)</w:t>
+      </w:r>
+    </w:p>
+    <w:p>
+      <w:pPr>
+        <w:pStyle w:val="ListParagraph"/>
+        <w:numPr>
+          <w:ilvl w:val="0"/>
+          <w:numId w:val="39"/>
+        </w:numPr>
+      </w:pPr>
+      <w:r>
+        <w:t>MIDI, Note On, MC 1, All Notes</w:t>
+      </w:r>
+    </w:p>
+    <w:p>
+      <w:r>
+        <w:t>All triggers in each trigger table is checked if it is a MIDI Note On command trigger, and if it has the correct MC and note (group). Note there can be multiple triggers of the same type (e.g. Multiple Note On, MC1, Note G4 commands). For all triggers of the same type, the associated program is ran (mostly this will be only one, but does not need to be necessarily).</w:t>
+      </w:r>
+    </w:p>
+    <w:p>
+      <w:pPr>
+        <w:pStyle w:val="Heading2"/>
+      </w:pPr>
+      <w:r>
+        <w:t>Program execution</w:t>
+      </w:r>
+    </w:p>
+    <w:p>
+      <w:r>
+        <w:t>All instructions of the program will be executed. The length can be dynamical and depends on the content of the current instruction.</w:t>
+      </w:r>
+      <w:r>
+        <w:t xml:space="preserve"> The end of a program always is the instruction END.</w:t>
+      </w:r>
+    </w:p>
+    <w:p>
+      <w:pPr>
         <w:pStyle w:val="Heading1"/>
       </w:pPr>
       <w:r>
-        <w:t>Requirements</w:t>
-      </w:r>
-    </w:p>
-    <w:p>
-      <w:pPr>
-        <w:pStyle w:val="Heading1"/>
-      </w:pPr>
-      <w:r>
         <w:t>Design Decisions</w:t>
       </w:r>
     </w:p>
     <w:p>
       <w:pPr>
-        <w:pStyle w:val="Heading1"/>
-      </w:pPr>
-      <w:r>
-        <w:t>Software</w:t>
-      </w:r>
-    </w:p>
-    <w:p>
-      <w:pPr>
         <w:pStyle w:val="Heading2"/>
-      </w:pPr>
-      <w:r>
-        <w:t>Trigger Handling</w:t>
-      </w:r>
-    </w:p>
-    <w:p>
-      <w:pPr>
-        <w:pStyle w:val="Heading3"/>
-        <w:rPr>
-          <w:rFonts w:eastAsia="Arial"/>
-        </w:rPr>
-      </w:pPr>
-      <w:r>
-        <w:rPr>
-          <w:rFonts w:eastAsia="Arial"/>
-        </w:rPr>
-        <w:t>MIDI</w:t>
-      </w:r>
-    </w:p>
-    <w:p>
-      <w:pPr>
-        <w:pStyle w:val="Heading4"/>
-        <w:rPr>
-          <w:rFonts w:eastAsia="Arial"/>
-        </w:rPr>
-      </w:pPr>
-      <w:r>
-        <w:rPr>
-          <w:rFonts w:eastAsia="Arial"/>
-        </w:rPr>
-        <w:t>Translation to MC</w:t>
+        <w:rPr>
+          <w:rFonts w:eastAsia="Arial"/>
+        </w:rPr>
+      </w:pPr>
+      <w:r>
+        <w:rPr>
+          <w:rFonts w:eastAsia="Arial"/>
+        </w:rPr>
+        <w:t>Memory Usage</w:t>
       </w:r>
     </w:p>
     <w:p>
       <w:pPr>
         <w:pStyle w:val="NoSpacing"/>
-        <w:ind w:left="270" w:hanging="270"/>
-        <w:rPr>
-          <w:rFonts w:eastAsia="Arial"/>
-        </w:rPr>
-      </w:pPr>
-      <w:r>
-        <w:rPr>
-          <w:rFonts w:eastAsia="Arial"/>
-        </w:rPr>
-        <w:t>Always one MC</w:t>
+        <w:rPr>
+          <w:rFonts w:eastAsia="Arial"/>
+        </w:rPr>
+      </w:pPr>
+      <w:r>
+        <w:rPr>
+          <w:rFonts w:eastAsia="Arial"/>
+        </w:rPr>
+        <w:t xml:space="preserve">Assuming there are 256 hash keys / trigger tables, and </w:t>
+      </w:r>
+      <w:r>
+        <w:rPr>
+          <w:rFonts w:eastAsia="Arial"/>
+        </w:rPr>
+        <w:t>each trigger is 5 bytes:</w:t>
       </w:r>
     </w:p>
     <w:p>
       <w:pPr>
         <w:pStyle w:val="NoSpacing"/>
-        <w:ind w:left="270" w:hanging="270"/>
-        <w:rPr>
-          <w:rFonts w:eastAsia="Arial"/>
-        </w:rPr>
-      </w:pPr>
-      <w:r>
-        <w:rPr>
-          <w:rFonts w:eastAsia="Arial"/>
-        </w:rPr>
-        <w:t>If note range = ALL or ~: create trigger in ALL-notes trigger table</w:t>
-      </w:r>
+        <w:rPr>
+          <w:rFonts w:eastAsia="Arial"/>
+        </w:rPr>
+      </w:pPr>
     </w:p>
     <w:p>
       <w:pPr>
         <w:pStyle w:val="NoSpacing"/>
-        <w:ind w:left="270" w:hanging="270"/>
-        <w:rPr>
-          <w:rFonts w:eastAsia="Arial"/>
-        </w:rPr>
-      </w:pPr>
-      <w:r>
-        <w:rPr>
-          <w:rFonts w:eastAsia="Arial"/>
-        </w:rPr>
-        <w:t>Else if note range: create trigger in OCTAVE_notes trigger table and specific NOTE trigger table *</w:t>
-      </w:r>
-    </w:p>
-    <w:p>
-      <w:pPr>
-        <w:pStyle w:val="NoSpacing"/>
-        <w:ind w:left="270" w:hanging="270"/>
-        <w:rPr>
-          <w:rFonts w:eastAsia="Arial"/>
-        </w:rPr>
-      </w:pPr>
-      <w:r>
-        <w:rPr>
-          <w:rFonts w:eastAsia="Arial"/>
-        </w:rPr>
-        <w:t>Else if single note:  create trigger in single NOTE trigger table</w:t>
-      </w:r>
-    </w:p>
-    <w:p>
-      <w:pPr>
-        <w:pStyle w:val="NoSpacing"/>
-        <w:ind w:left="270" w:hanging="270"/>
-        <w:rPr>
-          <w:rFonts w:eastAsia="Arial"/>
-        </w:rPr>
-      </w:pPr>
-    </w:p>
-    <w:p>
-      <w:pPr>
-        <w:pStyle w:val="NoSpacing"/>
-        <w:ind w:left="270" w:hanging="270"/>
-        <w:rPr>
-          <w:rFonts w:eastAsia="Arial"/>
-        </w:rPr>
-      </w:pPr>
-      <w:r>
-        <w:rPr>
-          <w:rFonts w:eastAsia="Arial"/>
-        </w:rPr>
-        <w:t>* example Note range F4~G7 results in 7 single-note triggers for F4 to B4 + 2 octave triggers for octave 5 and 6 and 8 single note triggers for C7-G7, total: 7 + 2 + 8 + 17.</w:t>
-      </w:r>
-    </w:p>
-    <w:p>
-      <w:pPr>
-        <w:pStyle w:val="NoSpacing"/>
-        <w:ind w:left="270" w:hanging="270"/>
-        <w:rPr>
-          <w:rFonts w:eastAsia="Arial"/>
-        </w:rPr>
-      </w:pPr>
-    </w:p>
-    <w:p>
-      <w:pPr>
-        <w:pStyle w:val="NoSpacing"/>
-        <w:ind w:left="270" w:hanging="270"/>
-        <w:rPr>
-          <w:rFonts w:eastAsia="Arial"/>
-        </w:rPr>
-      </w:pPr>
-      <w:r>
-        <w:rPr>
-          <w:rFonts w:eastAsia="Arial"/>
-        </w:rPr>
-        <w:t>The trigger table is defined by a hash key depending on MC, Note. Note can be:</w:t>
-      </w:r>
-    </w:p>
-    <w:p>
-      <w:pPr>
-        <w:pStyle w:val="NoSpacing"/>
-        <w:ind w:left="270" w:hanging="270"/>
-        <w:rPr>
-          <w:rFonts w:eastAsia="Arial"/>
-        </w:rPr>
-      </w:pPr>
-      <w:r>
-        <w:rPr>
-          <w:rFonts w:eastAsia="Arial"/>
-        </w:rPr>
-        <w:t>Single note triggers: 0-127</w:t>
-      </w:r>
-    </w:p>
-    <w:p>
-      <w:pPr>
-        <w:pStyle w:val="NoSpacing"/>
-        <w:ind w:left="270" w:hanging="270"/>
-        <w:rPr>
-          <w:rFonts w:eastAsia="Arial"/>
-        </w:rPr>
-      </w:pPr>
-      <w:r>
-        <w:rPr>
-          <w:rFonts w:eastAsia="Arial"/>
-        </w:rPr>
-        <w:t>Octave note triggers: 128-137 (octave 1..10)</w:t>
-      </w:r>
-    </w:p>
-    <w:p>
-      <w:pPr>
-        <w:pStyle w:val="NoSpacing"/>
-        <w:ind w:left="270" w:hanging="270"/>
-        <w:rPr>
-          <w:rFonts w:eastAsia="Arial"/>
-        </w:rPr>
-      </w:pPr>
-      <w:r>
-        <w:rPr>
-          <w:rFonts w:eastAsia="Arial"/>
-        </w:rPr>
-        <w:t>All note trigger: 255</w:t>
-      </w:r>
-    </w:p>
-    <w:p/>
-    <w:p>
-      <w:pPr>
-        <w:pStyle w:val="Heading4"/>
-        <w:rPr>
-          <w:rFonts w:eastAsia="Arial"/>
-        </w:rPr>
-      </w:pPr>
-      <w:r>
-        <w:rPr>
-          <w:rFonts w:eastAsia="Arial"/>
-        </w:rPr>
-        <w:t>When a note is received</w:t>
-      </w:r>
-    </w:p>
-    <w:p>
-      <w:pPr>
-        <w:pStyle w:val="NoSpacing"/>
-        <w:ind w:left="270" w:hanging="270"/>
-        <w:rPr>
-          <w:rFonts w:eastAsia="Arial"/>
-        </w:rPr>
-      </w:pPr>
-      <w:r>
-        <w:rPr>
-          <w:rFonts w:eastAsia="Arial"/>
-        </w:rPr>
-        <w:t>3 hash keys are calculated:</w:t>
+        <w:rPr>
+          <w:rFonts w:eastAsia="Arial"/>
+        </w:rPr>
+      </w:pPr>
+      <w:r>
+        <w:rPr>
+          <w:rFonts w:eastAsia="Arial"/>
+        </w:rPr>
+        <w:t>Thus total storage:</w:t>
       </w:r>
     </w:p>
     <w:p>
@@ -1425,8 +2345,19 @@
         <w:rPr>
           <w:rFonts w:eastAsia="Arial"/>
         </w:rPr>
-        <w:lastRenderedPageBreak/>
-        <w:t>All notes trigger table (using also MC)</w:t>
+        <w:t>Table start offsets: 2</w:t>
+      </w:r>
+      <w:r>
+        <w:rPr>
+          <w:rFonts w:eastAsia="Arial"/>
+        </w:rPr>
+        <w:t>00 * 2 bytes (start) = 400</w:t>
+      </w:r>
+      <w:r>
+        <w:rPr>
+          <w:rFonts w:eastAsia="Arial"/>
+        </w:rPr>
+        <w:t xml:space="preserve"> bytes</w:t>
       </w:r>
     </w:p>
     <w:p>
@@ -1444,25 +2375,57 @@
         <w:rPr>
           <w:rFonts w:eastAsia="Arial"/>
         </w:rPr>
-        <w:t>Octave trigger table (using also MC, note (octave))</w:t>
+        <w:t xml:space="preserve">Tables itself: 1,000 (entries) * </w:t>
+      </w:r>
+      <w:r>
+        <w:rPr>
+          <w:rFonts w:eastAsia="Arial"/>
+        </w:rPr>
+        <w:t>5</w:t>
+      </w:r>
+      <w:r>
+        <w:rPr>
+          <w:rFonts w:eastAsia="Arial"/>
+        </w:rPr>
+        <w:t xml:space="preserve"> bytes = </w:t>
+      </w:r>
+      <w:r>
+        <w:rPr>
+          <w:rFonts w:eastAsia="Arial"/>
+        </w:rPr>
+        <w:t>5</w:t>
+      </w:r>
+      <w:r>
+        <w:rPr>
+          <w:rFonts w:eastAsia="Arial"/>
+        </w:rPr>
+        <w:t>,000 bytes</w:t>
       </w:r>
     </w:p>
     <w:p>
       <w:pPr>
         <w:pStyle w:val="NoSpacing"/>
-        <w:numPr>
-          <w:ilvl w:val="0"/>
-          <w:numId w:val="37"/>
-        </w:numPr>
-        <w:rPr>
-          <w:rFonts w:eastAsia="Arial"/>
-        </w:rPr>
-      </w:pPr>
-      <w:r>
-        <w:rPr>
-          <w:rFonts w:eastAsia="Arial"/>
-        </w:rPr>
-        <w:t>Single note trigger table (using also MC)</w:t>
+        <w:rPr>
+          <w:rFonts w:eastAsia="Arial"/>
+        </w:rPr>
+      </w:pPr>
+      <w:r>
+        <w:rPr>
+          <w:rFonts w:eastAsia="Arial"/>
+        </w:rPr>
+        <w:t>Total: 5,</w:t>
+      </w:r>
+      <w:r>
+        <w:rPr>
+          <w:rFonts w:eastAsia="Arial"/>
+        </w:rPr>
+        <w:t>400</w:t>
+      </w:r>
+      <w:r>
+        <w:rPr>
+          <w:rFonts w:eastAsia="Arial"/>
+        </w:rPr>
+        <w:t xml:space="preserve"> bytes.</w:t>
       </w:r>
     </w:p>
     <w:p>
@@ -1472,11 +2435,43 @@
           <w:rFonts w:eastAsia="Arial"/>
         </w:rPr>
       </w:pPr>
-      <w:r>
-        <w:rPr>
-          <w:rFonts w:eastAsia="Arial"/>
-        </w:rPr>
-        <w:t>For all three tables, all commands are executed (and checked if the trigger is enabled and condition is met since other triggers can end up in the same trigger table).</w:t>
+    </w:p>
+    <w:p>
+      <w:pPr>
+        <w:pStyle w:val="NoSpacing"/>
+        <w:rPr>
+          <w:rFonts w:eastAsia="Arial"/>
+        </w:rPr>
+      </w:pPr>
+      <w:r>
+        <w:rPr>
+          <w:rFonts w:eastAsia="Arial"/>
+        </w:rPr>
+        <w:t xml:space="preserve">Assuming there are 200 programs, which 5 instructions with an average of 10 bytes per instruction. This results in </w:t>
+      </w:r>
+      <w:r>
+        <w:rPr>
+          <w:rFonts w:eastAsia="Arial"/>
+        </w:rPr>
+        <w:t>2</w:t>
+      </w:r>
+      <w:r>
+        <w:rPr>
+          <w:rFonts w:eastAsia="Arial"/>
+        </w:rPr>
+        <w:t xml:space="preserve">00 * 5 * 5 = </w:t>
+      </w:r>
+      <w:r>
+        <w:rPr>
+          <w:rFonts w:eastAsia="Arial"/>
+        </w:rPr>
+        <w:t>5</w:t>
+      </w:r>
+      <w:r>
+        <w:rPr>
+          <w:rFonts w:eastAsia="Arial"/>
+        </w:rPr>
+        <w:t>,000 bytes.</w:t>
       </w:r>
     </w:p>
     <w:p>
@@ -1490,33 +2485,11 @@
         <w:rPr>
           <w:rFonts w:eastAsia="Arial"/>
         </w:rPr>
-        <w:t>Memory Usage</w:t>
-      </w:r>
-    </w:p>
-    <w:p>
-      <w:pPr>
-        <w:pStyle w:val="Heading2"/>
-        <w:rPr>
-          <w:rFonts w:eastAsia="Arial"/>
-        </w:rPr>
-      </w:pPr>
-      <w:r>
-        <w:rPr>
-          <w:rFonts w:eastAsia="Arial"/>
-        </w:rPr>
         <w:t>Performance</w:t>
       </w:r>
     </w:p>
     <w:p>
       <w:pPr>
-        <w:pStyle w:val="Heading3"/>
-      </w:pPr>
-      <w:r>
-        <w:t>MIDI</w:t>
-      </w:r>
-    </w:p>
-    <w:p>
-      <w:pPr>
         <w:pStyle w:val="NoSpacing"/>
         <w:rPr>
           <w:rFonts w:eastAsia="Arial"/>
@@ -1540,293 +2513,21 @@
         <w:rPr>
           <w:rFonts w:eastAsia="Arial"/>
         </w:rPr>
-        <w:t>The execution of the programs (assume 5 on average high), cost 500 instructions of 4 clock cycli each, resulting in 10,000 clock cycli, which results in 0.059 ms (assuming 168 MHz), also vey less.</w:t>
-      </w:r>
-    </w:p>
-    <w:p>
-      <w:pPr>
-        <w:pStyle w:val="NoSpacing"/>
-        <w:rPr>
-          <w:rFonts w:eastAsia="Arial"/>
-          <w:b/>
-        </w:rPr>
-      </w:pPr>
-      <w:r>
-        <w:rPr>
-          <w:rFonts w:eastAsia="Arial"/>
-          <w:b/>
-        </w:rPr>
-        <w:t>Memory usage</w:t>
-      </w:r>
-    </w:p>
-    <w:p>
-      <w:pPr>
-        <w:pStyle w:val="NoSpacing"/>
-        <w:rPr>
-          <w:rFonts w:eastAsia="Arial"/>
-        </w:rPr>
-      </w:pPr>
-      <w:r>
-        <w:rPr>
-          <w:rFonts w:eastAsia="Arial"/>
-        </w:rPr>
-        <w:t>Assuming there are 256 hash keys / trigger tables, and per entry the following information is stored:</w:t>
-      </w:r>
-    </w:p>
-    <w:p>
-      <w:pPr>
-        <w:pStyle w:val="NoSpacing"/>
-        <w:numPr>
-          <w:ilvl w:val="0"/>
-          <w:numId w:val="37"/>
-        </w:numPr>
-        <w:rPr>
-          <w:rFonts w:eastAsia="Arial"/>
-        </w:rPr>
-      </w:pPr>
-      <w:r>
-        <w:rPr>
-          <w:rFonts w:eastAsia="Arial"/>
-        </w:rPr>
-        <w:t xml:space="preserve">Type (MIDI/PedSw): </w:t>
-      </w:r>
-      <w:r>
-        <w:rPr>
-          <w:rFonts w:eastAsia="Arial"/>
-        </w:rPr>
-        <w:tab/>
-        <w:t>3 bits</w:t>
-      </w:r>
-    </w:p>
-    <w:p>
-      <w:pPr>
-        <w:pStyle w:val="NoSpacing"/>
-        <w:numPr>
-          <w:ilvl w:val="0"/>
-          <w:numId w:val="37"/>
-        </w:numPr>
-        <w:rPr>
-          <w:rFonts w:eastAsia="Arial"/>
-        </w:rPr>
-      </w:pPr>
-      <w:r>
-        <w:rPr>
-          <w:rFonts w:eastAsia="Arial"/>
-        </w:rPr>
-        <w:t xml:space="preserve">Enabled </w:t>
-      </w:r>
-      <w:r>
-        <w:rPr>
-          <w:rFonts w:eastAsia="Arial"/>
-        </w:rPr>
-        <w:tab/>
-      </w:r>
-      <w:r>
-        <w:rPr>
-          <w:rFonts w:eastAsia="Arial"/>
-        </w:rPr>
-        <w:tab/>
-      </w:r>
-      <w:r>
-        <w:rPr>
-          <w:rFonts w:eastAsia="Arial"/>
-        </w:rPr>
-        <w:tab/>
-        <w:t>1 bit</w:t>
-      </w:r>
-    </w:p>
-    <w:p>
-      <w:pPr>
-        <w:pStyle w:val="NoSpacing"/>
-        <w:numPr>
-          <w:ilvl w:val="0"/>
-          <w:numId w:val="37"/>
-        </w:numPr>
-        <w:rPr>
-          <w:rFonts w:eastAsia="Arial"/>
-        </w:rPr>
-      </w:pPr>
-      <w:r>
-        <w:rPr>
-          <w:rFonts w:eastAsia="Arial"/>
-        </w:rPr>
-        <w:t>For e.g. note on: MC</w:t>
-      </w:r>
-      <w:r>
-        <w:rPr>
-          <w:rFonts w:eastAsia="Arial"/>
-        </w:rPr>
-        <w:tab/>
-        <w:t>4 bits</w:t>
-      </w:r>
-    </w:p>
-    <w:p>
-      <w:pPr>
-        <w:pStyle w:val="NoSpacing"/>
-        <w:numPr>
-          <w:ilvl w:val="0"/>
-          <w:numId w:val="37"/>
-        </w:numPr>
-        <w:rPr>
-          <w:rFonts w:eastAsia="Arial"/>
-        </w:rPr>
-      </w:pPr>
-      <w:r>
-        <w:rPr>
-          <w:rFonts w:eastAsia="Arial"/>
-        </w:rPr>
-        <w:t>For e.g. note on: Note</w:t>
-      </w:r>
-      <w:r>
-        <w:rPr>
-          <w:rFonts w:eastAsia="Arial"/>
-        </w:rPr>
-        <w:tab/>
-        <w:t>8 bits (for oct)</w:t>
-      </w:r>
-    </w:p>
-    <w:p>
-      <w:pPr>
-        <w:pStyle w:val="NoSpacing"/>
-        <w:numPr>
-          <w:ilvl w:val="0"/>
-          <w:numId w:val="37"/>
-        </w:numPr>
-        <w:rPr>
-          <w:rFonts w:eastAsia="Arial"/>
-        </w:rPr>
-      </w:pPr>
-      <w:r>
-        <w:rPr>
-          <w:rFonts w:eastAsia="Arial"/>
-        </w:rPr>
-        <w:t>Program index</w:t>
-      </w:r>
-      <w:r>
-        <w:rPr>
-          <w:rFonts w:eastAsia="Arial"/>
-        </w:rPr>
-        <w:tab/>
-      </w:r>
-      <w:r>
-        <w:rPr>
-          <w:rFonts w:eastAsia="Arial"/>
-        </w:rPr>
-        <w:tab/>
-        <w:t>16 bits</w:t>
-      </w:r>
-    </w:p>
-    <w:p>
-      <w:pPr>
-        <w:pStyle w:val="NoSpacing"/>
-        <w:rPr>
-          <w:rFonts w:eastAsia="Arial"/>
-        </w:rPr>
-      </w:pPr>
-      <w:r>
-        <w:rPr>
-          <w:rFonts w:eastAsia="Arial"/>
-        </w:rPr>
-        <w:t xml:space="preserve">Total: </w:t>
-      </w:r>
-      <w:r>
-        <w:rPr>
-          <w:rFonts w:eastAsia="Arial"/>
-        </w:rPr>
-        <w:tab/>
-      </w:r>
-      <w:r>
-        <w:rPr>
-          <w:rFonts w:eastAsia="Arial"/>
-        </w:rPr>
-        <w:tab/>
-      </w:r>
-      <w:r>
-        <w:rPr>
-          <w:rFonts w:eastAsia="Arial"/>
-        </w:rPr>
-        <w:tab/>
-      </w:r>
-      <w:r>
-        <w:rPr>
-          <w:rFonts w:eastAsia="Arial"/>
-        </w:rPr>
-        <w:tab/>
-        <w:t>32 bits -&gt; 4 bytes</w:t>
-      </w:r>
-    </w:p>
-    <w:p>
-      <w:pPr>
-        <w:pStyle w:val="NoSpacing"/>
-        <w:rPr>
-          <w:rFonts w:eastAsia="Arial"/>
-        </w:rPr>
-      </w:pPr>
-    </w:p>
-    <w:p>
-      <w:pPr>
-        <w:pStyle w:val="NoSpacing"/>
-        <w:rPr>
-          <w:rFonts w:eastAsia="Arial"/>
-        </w:rPr>
-      </w:pPr>
-      <w:r>
-        <w:rPr>
-          <w:rFonts w:eastAsia="Arial"/>
-        </w:rPr>
-        <w:t>Thus total storage:</w:t>
-      </w:r>
-    </w:p>
-    <w:p>
-      <w:pPr>
-        <w:pStyle w:val="NoSpacing"/>
-        <w:numPr>
-          <w:ilvl w:val="0"/>
-          <w:numId w:val="37"/>
-        </w:numPr>
-        <w:rPr>
-          <w:rFonts w:eastAsia="Arial"/>
-        </w:rPr>
-      </w:pPr>
-      <w:r>
-        <w:rPr>
-          <w:rFonts w:eastAsia="Arial"/>
-        </w:rPr>
-        <w:t>Table start offsets: 256 * 2 bytes (start) = 512 bytes</w:t>
-      </w:r>
-    </w:p>
-    <w:p>
-      <w:pPr>
-        <w:pStyle w:val="NoSpacing"/>
-        <w:numPr>
-          <w:ilvl w:val="0"/>
-          <w:numId w:val="37"/>
-        </w:numPr>
-        <w:rPr>
-          <w:rFonts w:eastAsia="Arial"/>
-        </w:rPr>
-      </w:pPr>
-      <w:r>
-        <w:rPr>
-          <w:rFonts w:eastAsia="Arial"/>
-        </w:rPr>
-        <w:t>Tables itself: 1,000 (entries) * 4 bytes = 4,000 bytes</w:t>
-      </w:r>
-    </w:p>
-    <w:p>
-      <w:pPr>
-        <w:pStyle w:val="Heading2"/>
-        <w:numPr>
-          <w:ilvl w:val="0"/>
-          <w:numId w:val="0"/>
-        </w:numPr>
-        <w:ind w:left="576" w:hanging="576"/>
-        <w:rPr>
-          <w:rFonts w:eastAsia="Arial"/>
-        </w:rPr>
-      </w:pPr>
-    </w:p>
-    <w:p/>
+        <w:t>The execution of the programs (assume 5 on average high), cost 500 instructions of 4 clock cycli each, resulting in 10,000 clock cycli, which results in 0.059 ms (assuming 168 MHz), also ve</w:t>
+      </w:r>
+      <w:r>
+        <w:rPr>
+          <w:rFonts w:eastAsia="Arial"/>
+        </w:rPr>
+        <w:t>r</w:t>
+      </w:r>
+      <w:r>
+        <w:rPr>
+          <w:rFonts w:eastAsia="Arial"/>
+        </w:rPr>
+        <w:t>y less.</w:t>
+      </w:r>
+    </w:p>
     <w:sectPr>
       <w:pgSz w:w="12240" w:h="15840"/>
       <w:pgMar w:top="1440" w:right="1440" w:bottom="1440" w:left="1440" w:header="720" w:footer="720" w:gutter="0"/>
@@ -1838,7 +2539,7 @@
 </file>
 
 <file path=word/endnotes.xml><?xml version="1.0" encoding="utf-8"?>
-<w:endnotes xmlns:wpc="http://schemas.microsoft.com/office/word/2010/wordprocessingCanvas" xmlns:mc="http://schemas.openxmlformats.org/markup-compatibility/2006" xmlns:o="urn:schemas-microsoft-com:office:office" xmlns:r="http://schemas.openxmlformats.org/officeDocument/2006/relationships" xmlns:m="http://schemas.openxmlformats.org/officeDocument/2006/math" xmlns:v="urn:schemas-microsoft-com:vml" xmlns:wp14="http://schemas.microsoft.com/office/word/2010/wordprocessingDrawing" xmlns:wp="http://schemas.openxmlformats.org/drawingml/2006/wordprocessingDrawing" xmlns:w10="urn:schemas-microsoft-com:office:word" xmlns:w="http://schemas.openxmlformats.org/wordprocessingml/2006/main" xmlns:w14="http://schemas.microsoft.com/office/word/2010/wordml" xmlns:w15="http://schemas.microsoft.com/office/word/2012/wordml" xmlns:wpg="http://schemas.microsoft.com/office/word/2010/wordprocessingGroup" xmlns:wpi="http://schemas.microsoft.com/office/word/2010/wordprocessingInk" xmlns:wne="http://schemas.microsoft.com/office/word/2006/wordml" xmlns:wps="http://schemas.microsoft.com/office/word/2010/wordprocessingShape" mc:Ignorable="w14 w15 wp14">
+<w:endnotes xmlns:wpc="http://schemas.microsoft.com/office/word/2010/wordprocessingCanvas" xmlns:cx="http://schemas.microsoft.com/office/drawing/2014/chartex" xmlns:mc="http://schemas.openxmlformats.org/markup-compatibility/2006" xmlns:o="urn:schemas-microsoft-com:office:office" xmlns:r="http://schemas.openxmlformats.org/officeDocument/2006/relationships" xmlns:m="http://schemas.openxmlformats.org/officeDocument/2006/math" xmlns:v="urn:schemas-microsoft-com:vml" xmlns:wp14="http://schemas.microsoft.com/office/word/2010/wordprocessingDrawing" xmlns:wp="http://schemas.openxmlformats.org/drawingml/2006/wordprocessingDrawing" xmlns:w10="urn:schemas-microsoft-com:office:word" xmlns:w="http://schemas.openxmlformats.org/wordprocessingml/2006/main" xmlns:w14="http://schemas.microsoft.com/office/word/2010/wordml" xmlns:w15="http://schemas.microsoft.com/office/word/2012/wordml" xmlns:w16se="http://schemas.microsoft.com/office/word/2015/wordml/symex" xmlns:wpg="http://schemas.microsoft.com/office/word/2010/wordprocessingGroup" xmlns:wpi="http://schemas.microsoft.com/office/word/2010/wordprocessingInk" xmlns:wne="http://schemas.microsoft.com/office/word/2006/wordml" xmlns:wps="http://schemas.microsoft.com/office/word/2010/wordprocessingShape" mc:Ignorable="w14 w15 w16se wp14">
   <w:endnote w:type="separator" w:id="-1">
     <w:p>
       <w:pPr>
@@ -1863,7 +2564,7 @@
 </file>
 
 <file path=word/footnotes.xml><?xml version="1.0" encoding="utf-8"?>
-<w:footnotes xmlns:wpc="http://schemas.microsoft.com/office/word/2010/wordprocessingCanvas" xmlns:mc="http://schemas.openxmlformats.org/markup-compatibility/2006" xmlns:o="urn:schemas-microsoft-com:office:office" xmlns:r="http://schemas.openxmlformats.org/officeDocument/2006/relationships" xmlns:m="http://schemas.openxmlformats.org/officeDocument/2006/math" xmlns:v="urn:schemas-microsoft-com:vml" xmlns:wp14="http://schemas.microsoft.com/office/word/2010/wordprocessingDrawing" xmlns:wp="http://schemas.openxmlformats.org/drawingml/2006/wordprocessingDrawing" xmlns:w10="urn:schemas-microsoft-com:office:word" xmlns:w="http://schemas.openxmlformats.org/wordprocessingml/2006/main" xmlns:w14="http://schemas.microsoft.com/office/word/2010/wordml" xmlns:w15="http://schemas.microsoft.com/office/word/2012/wordml" xmlns:wpg="http://schemas.microsoft.com/office/word/2010/wordprocessingGroup" xmlns:wpi="http://schemas.microsoft.com/office/word/2010/wordprocessingInk" xmlns:wne="http://schemas.microsoft.com/office/word/2006/wordml" xmlns:wps="http://schemas.microsoft.com/office/word/2010/wordprocessingShape" mc:Ignorable="w14 w15 wp14">
+<w:footnotes xmlns:wpc="http://schemas.microsoft.com/office/word/2010/wordprocessingCanvas" xmlns:cx="http://schemas.microsoft.com/office/drawing/2014/chartex" xmlns:mc="http://schemas.openxmlformats.org/markup-compatibility/2006" xmlns:o="urn:schemas-microsoft-com:office:office" xmlns:r="http://schemas.openxmlformats.org/officeDocument/2006/relationships" xmlns:m="http://schemas.openxmlformats.org/officeDocument/2006/math" xmlns:v="urn:schemas-microsoft-com:vml" xmlns:wp14="http://schemas.microsoft.com/office/word/2010/wordprocessingDrawing" xmlns:wp="http://schemas.openxmlformats.org/drawingml/2006/wordprocessingDrawing" xmlns:w10="urn:schemas-microsoft-com:office:word" xmlns:w="http://schemas.openxmlformats.org/wordprocessingml/2006/main" xmlns:w14="http://schemas.microsoft.com/office/word/2010/wordml" xmlns:w15="http://schemas.microsoft.com/office/word/2012/wordml" xmlns:w16se="http://schemas.microsoft.com/office/word/2015/wordml/symex" xmlns:wpg="http://schemas.microsoft.com/office/word/2010/wordprocessingGroup" xmlns:wpi="http://schemas.microsoft.com/office/word/2010/wordprocessingInk" xmlns:wne="http://schemas.microsoft.com/office/word/2006/wordml" xmlns:wps="http://schemas.microsoft.com/office/word/2010/wordprocessingShape" mc:Ignorable="w14 w15 w16se wp14">
   <w:footnote w:type="separator" w:id="-1">
     <w:p>
       <w:pPr>
@@ -1888,7 +2589,7 @@
 </file>
 
 <file path=word/numbering.xml><?xml version="1.0" encoding="utf-8"?>
-<w:numbering xmlns:wpc="http://schemas.microsoft.com/office/word/2010/wordprocessingCanvas" xmlns:mc="http://schemas.openxmlformats.org/markup-compatibility/2006" xmlns:o="urn:schemas-microsoft-com:office:office" xmlns:r="http://schemas.openxmlformats.org/officeDocument/2006/relationships" xmlns:m="http://schemas.openxmlformats.org/officeDocument/2006/math" xmlns:v="urn:schemas-microsoft-com:vml" xmlns:wp14="http://schemas.microsoft.com/office/word/2010/wordprocessingDrawing" xmlns:wp="http://schemas.openxmlformats.org/drawingml/2006/wordprocessingDrawing" xmlns:w10="urn:schemas-microsoft-com:office:word" xmlns:w="http://schemas.openxmlformats.org/wordprocessingml/2006/main" xmlns:w14="http://schemas.microsoft.com/office/word/2010/wordml" xmlns:w15="http://schemas.microsoft.com/office/word/2012/wordml" xmlns:wpg="http://schemas.microsoft.com/office/word/2010/wordprocessingGroup" xmlns:wpi="http://schemas.microsoft.com/office/word/2010/wordprocessingInk" xmlns:wne="http://schemas.microsoft.com/office/word/2006/wordml" xmlns:wps="http://schemas.microsoft.com/office/word/2010/wordprocessingShape" mc:Ignorable="w14 w15 wp14">
+<w:numbering xmlns:wpc="http://schemas.microsoft.com/office/word/2010/wordprocessingCanvas" xmlns:cx="http://schemas.microsoft.com/office/drawing/2014/chartex" xmlns:mc="http://schemas.openxmlformats.org/markup-compatibility/2006" xmlns:o="urn:schemas-microsoft-com:office:office" xmlns:r="http://schemas.openxmlformats.org/officeDocument/2006/relationships" xmlns:m="http://schemas.openxmlformats.org/officeDocument/2006/math" xmlns:v="urn:schemas-microsoft-com:vml" xmlns:wp14="http://schemas.microsoft.com/office/word/2010/wordprocessingDrawing" xmlns:wp="http://schemas.openxmlformats.org/drawingml/2006/wordprocessingDrawing" xmlns:w10="urn:schemas-microsoft-com:office:word" xmlns:w="http://schemas.openxmlformats.org/wordprocessingml/2006/main" xmlns:w14="http://schemas.microsoft.com/office/word/2010/wordml" xmlns:w15="http://schemas.microsoft.com/office/word/2012/wordml" xmlns:w16se="http://schemas.microsoft.com/office/word/2015/wordml/symex" xmlns:wpg="http://schemas.microsoft.com/office/word/2010/wordprocessingGroup" xmlns:wpi="http://schemas.microsoft.com/office/word/2010/wordprocessingInk" xmlns:wne="http://schemas.microsoft.com/office/word/2006/wordml" xmlns:wps="http://schemas.microsoft.com/office/word/2010/wordprocessingShape" mc:Ignorable="w14 w15 w16se wp14">
   <w:abstractNum w:abstractNumId="0" w15:restartNumberingAfterBreak="0">
     <w:nsid w:val="06087FAA"/>
     <w:multiLevelType w:val="hybridMultilevel"/>
@@ -4346,6 +5047,119 @@
     </w:lvl>
   </w:abstractNum>
   <w:abstractNum w:abstractNumId="25" w15:restartNumberingAfterBreak="0">
+    <w:nsid w:val="63200580"/>
+    <w:multiLevelType w:val="hybridMultilevel"/>
+    <w:tmpl w:val="88686302"/>
+    <w:lvl w:ilvl="0" w:tplc="9AFAF924">
+      <w:start w:val="28"/>
+      <w:numFmt w:val="bullet"/>
+      <w:lvlText w:val="-"/>
+      <w:lvlJc w:val="left"/>
+      <w:pPr>
+        <w:ind w:left="2628" w:hanging="360"/>
+      </w:pPr>
+      <w:rPr>
+        <w:rFonts w:ascii="Calibri" w:eastAsia="Calibri" w:hAnsi="Calibri" w:cs="Calibri" w:hint="default"/>
+      </w:rPr>
+    </w:lvl>
+    <w:lvl w:ilvl="1" w:tplc="04130003">
+      <w:start w:val="1"/>
+      <w:numFmt w:val="bullet"/>
+      <w:lvlText w:val="o"/>
+      <w:lvlJc w:val="left"/>
+      <w:pPr>
+        <w:ind w:left="3348" w:hanging="360"/>
+      </w:pPr>
+      <w:rPr>
+        <w:rFonts w:ascii="Courier New" w:hAnsi="Courier New" w:cs="Courier New" w:hint="default"/>
+      </w:rPr>
+    </w:lvl>
+    <w:lvl w:ilvl="2" w:tplc="04130005">
+      <w:start w:val="1"/>
+      <w:numFmt w:val="bullet"/>
+      <w:lvlText w:val=""/>
+      <w:lvlJc w:val="left"/>
+      <w:pPr>
+        <w:ind w:left="4068" w:hanging="360"/>
+      </w:pPr>
+      <w:rPr>
+        <w:rFonts w:ascii="Wingdings" w:hAnsi="Wingdings" w:hint="default"/>
+      </w:rPr>
+    </w:lvl>
+    <w:lvl w:ilvl="3" w:tplc="04130001" w:tentative="1">
+      <w:start w:val="1"/>
+      <w:numFmt w:val="bullet"/>
+      <w:lvlText w:val=""/>
+      <w:lvlJc w:val="left"/>
+      <w:pPr>
+        <w:ind w:left="4788" w:hanging="360"/>
+      </w:pPr>
+      <w:rPr>
+        <w:rFonts w:ascii="Symbol" w:hAnsi="Symbol" w:hint="default"/>
+      </w:rPr>
+    </w:lvl>
+    <w:lvl w:ilvl="4" w:tplc="04130003" w:tentative="1">
+      <w:start w:val="1"/>
+      <w:numFmt w:val="bullet"/>
+      <w:lvlText w:val="o"/>
+      <w:lvlJc w:val="left"/>
+      <w:pPr>
+        <w:ind w:left="5508" w:hanging="360"/>
+      </w:pPr>
+      <w:rPr>
+        <w:rFonts w:ascii="Courier New" w:hAnsi="Courier New" w:cs="Courier New" w:hint="default"/>
+      </w:rPr>
+    </w:lvl>
+    <w:lvl w:ilvl="5" w:tplc="04130005" w:tentative="1">
+      <w:start w:val="1"/>
+      <w:numFmt w:val="bullet"/>
+      <w:lvlText w:val=""/>
+      <w:lvlJc w:val="left"/>
+      <w:pPr>
+        <w:ind w:left="6228" w:hanging="360"/>
+      </w:pPr>
+      <w:rPr>
+        <w:rFonts w:ascii="Wingdings" w:hAnsi="Wingdings" w:hint="default"/>
+      </w:rPr>
+    </w:lvl>
+    <w:lvl w:ilvl="6" w:tplc="04130001" w:tentative="1">
+      <w:start w:val="1"/>
+      <w:numFmt w:val="bullet"/>
+      <w:lvlText w:val=""/>
+      <w:lvlJc w:val="left"/>
+      <w:pPr>
+        <w:ind w:left="6948" w:hanging="360"/>
+      </w:pPr>
+      <w:rPr>
+        <w:rFonts w:ascii="Symbol" w:hAnsi="Symbol" w:hint="default"/>
+      </w:rPr>
+    </w:lvl>
+    <w:lvl w:ilvl="7" w:tplc="04130003" w:tentative="1">
+      <w:start w:val="1"/>
+      <w:numFmt w:val="bullet"/>
+      <w:lvlText w:val="o"/>
+      <w:lvlJc w:val="left"/>
+      <w:pPr>
+        <w:ind w:left="7668" w:hanging="360"/>
+      </w:pPr>
+      <w:rPr>
+        <w:rFonts w:ascii="Courier New" w:hAnsi="Courier New" w:cs="Courier New" w:hint="default"/>
+      </w:rPr>
+    </w:lvl>
+    <w:lvl w:ilvl="8" w:tplc="04130005" w:tentative="1">
+      <w:start w:val="1"/>
+      <w:numFmt w:val="bullet"/>
+      <w:lvlText w:val=""/>
+      <w:lvlJc w:val="left"/>
+      <w:pPr>
+        <w:ind w:left="8388" w:hanging="360"/>
+      </w:pPr>
+      <w:rPr>
+        <w:rFonts w:ascii="Wingdings" w:hAnsi="Wingdings" w:hint="default"/>
+      </w:rPr>
+    </w:lvl>
+  </w:abstractNum>
+  <w:abstractNum w:abstractNumId="26" w15:restartNumberingAfterBreak="0">
     <w:nsid w:val="64E327E8"/>
     <w:multiLevelType w:val="hybridMultilevel"/>
     <w:tmpl w:val="240066C4"/>
@@ -4458,7 +5272,7 @@
       </w:rPr>
     </w:lvl>
   </w:abstractNum>
-  <w:abstractNum w:abstractNumId="26" w15:restartNumberingAfterBreak="0">
+  <w:abstractNum w:abstractNumId="27" w15:restartNumberingAfterBreak="0">
     <w:nsid w:val="67F165A0"/>
     <w:multiLevelType w:val="hybridMultilevel"/>
     <w:tmpl w:val="1E54C734"/>
@@ -4547,7 +5361,7 @@
       </w:pPr>
     </w:lvl>
   </w:abstractNum>
-  <w:abstractNum w:abstractNumId="27" w15:restartNumberingAfterBreak="0">
+  <w:abstractNum w:abstractNumId="28" w15:restartNumberingAfterBreak="0">
     <w:nsid w:val="6EE21DE0"/>
     <w:multiLevelType w:val="hybridMultilevel"/>
     <w:tmpl w:val="A4FCCF58"/>
@@ -4636,7 +5450,7 @@
       </w:pPr>
     </w:lvl>
   </w:abstractNum>
-  <w:abstractNum w:abstractNumId="28" w15:restartNumberingAfterBreak="0">
+  <w:abstractNum w:abstractNumId="29" w15:restartNumberingAfterBreak="0">
     <w:nsid w:val="721F5DC7"/>
     <w:multiLevelType w:val="hybridMultilevel"/>
     <w:tmpl w:val="C59C87A6"/>
@@ -4725,7 +5539,7 @@
       </w:pPr>
     </w:lvl>
   </w:abstractNum>
-  <w:abstractNum w:abstractNumId="29" w15:restartNumberingAfterBreak="0">
+  <w:abstractNum w:abstractNumId="30" w15:restartNumberingAfterBreak="0">
     <w:nsid w:val="72DD5499"/>
     <w:multiLevelType w:val="hybridMultilevel"/>
     <w:tmpl w:val="13228766"/>
@@ -4814,7 +5628,119 @@
       </w:pPr>
     </w:lvl>
   </w:abstractNum>
-  <w:abstractNum w:abstractNumId="30" w15:restartNumberingAfterBreak="0">
+  <w:abstractNum w:abstractNumId="31" w15:restartNumberingAfterBreak="0">
+    <w:nsid w:val="75824544"/>
+    <w:multiLevelType w:val="hybridMultilevel"/>
+    <w:tmpl w:val="2EB42554"/>
+    <w:lvl w:ilvl="0" w:tplc="8D849C4A">
+      <w:numFmt w:val="bullet"/>
+      <w:lvlText w:val="-"/>
+      <w:lvlJc w:val="left"/>
+      <w:pPr>
+        <w:ind w:left="720" w:hanging="360"/>
+      </w:pPr>
+      <w:rPr>
+        <w:rFonts w:ascii="Calibri" w:eastAsiaTheme="minorHAnsi" w:hAnsi="Calibri" w:cs="Calibri" w:hint="default"/>
+      </w:rPr>
+    </w:lvl>
+    <w:lvl w:ilvl="1" w:tplc="04090003" w:tentative="1">
+      <w:start w:val="1"/>
+      <w:numFmt w:val="bullet"/>
+      <w:lvlText w:val="o"/>
+      <w:lvlJc w:val="left"/>
+      <w:pPr>
+        <w:ind w:left="1440" w:hanging="360"/>
+      </w:pPr>
+      <w:rPr>
+        <w:rFonts w:ascii="Courier New" w:hAnsi="Courier New" w:cs="Courier New" w:hint="default"/>
+      </w:rPr>
+    </w:lvl>
+    <w:lvl w:ilvl="2" w:tplc="04090005" w:tentative="1">
+      <w:start w:val="1"/>
+      <w:numFmt w:val="bullet"/>
+      <w:lvlText w:val=""/>
+      <w:lvlJc w:val="left"/>
+      <w:pPr>
+        <w:ind w:left="2160" w:hanging="360"/>
+      </w:pPr>
+      <w:rPr>
+        <w:rFonts w:ascii="Wingdings" w:hAnsi="Wingdings" w:hint="default"/>
+      </w:rPr>
+    </w:lvl>
+    <w:lvl w:ilvl="3" w:tplc="04090001" w:tentative="1">
+      <w:start w:val="1"/>
+      <w:numFmt w:val="bullet"/>
+      <w:lvlText w:val=""/>
+      <w:lvlJc w:val="left"/>
+      <w:pPr>
+        <w:ind w:left="2880" w:hanging="360"/>
+      </w:pPr>
+      <w:rPr>
+        <w:rFonts w:ascii="Symbol" w:hAnsi="Symbol" w:hint="default"/>
+      </w:rPr>
+    </w:lvl>
+    <w:lvl w:ilvl="4" w:tplc="04090003" w:tentative="1">
+      <w:start w:val="1"/>
+      <w:numFmt w:val="bullet"/>
+      <w:lvlText w:val="o"/>
+      <w:lvlJc w:val="left"/>
+      <w:pPr>
+        <w:ind w:left="3600" w:hanging="360"/>
+      </w:pPr>
+      <w:rPr>
+        <w:rFonts w:ascii="Courier New" w:hAnsi="Courier New" w:cs="Courier New" w:hint="default"/>
+      </w:rPr>
+    </w:lvl>
+    <w:lvl w:ilvl="5" w:tplc="04090005" w:tentative="1">
+      <w:start w:val="1"/>
+      <w:numFmt w:val="bullet"/>
+      <w:lvlText w:val=""/>
+      <w:lvlJc w:val="left"/>
+      <w:pPr>
+        <w:ind w:left="4320" w:hanging="360"/>
+      </w:pPr>
+      <w:rPr>
+        <w:rFonts w:ascii="Wingdings" w:hAnsi="Wingdings" w:hint="default"/>
+      </w:rPr>
+    </w:lvl>
+    <w:lvl w:ilvl="6" w:tplc="04090001" w:tentative="1">
+      <w:start w:val="1"/>
+      <w:numFmt w:val="bullet"/>
+      <w:lvlText w:val=""/>
+      <w:lvlJc w:val="left"/>
+      <w:pPr>
+        <w:ind w:left="5040" w:hanging="360"/>
+      </w:pPr>
+      <w:rPr>
+        <w:rFonts w:ascii="Symbol" w:hAnsi="Symbol" w:hint="default"/>
+      </w:rPr>
+    </w:lvl>
+    <w:lvl w:ilvl="7" w:tplc="04090003" w:tentative="1">
+      <w:start w:val="1"/>
+      <w:numFmt w:val="bullet"/>
+      <w:lvlText w:val="o"/>
+      <w:lvlJc w:val="left"/>
+      <w:pPr>
+        <w:ind w:left="5760" w:hanging="360"/>
+      </w:pPr>
+      <w:rPr>
+        <w:rFonts w:ascii="Courier New" w:hAnsi="Courier New" w:cs="Courier New" w:hint="default"/>
+      </w:rPr>
+    </w:lvl>
+    <w:lvl w:ilvl="8" w:tplc="04090005" w:tentative="1">
+      <w:start w:val="1"/>
+      <w:numFmt w:val="bullet"/>
+      <w:lvlText w:val=""/>
+      <w:lvlJc w:val="left"/>
+      <w:pPr>
+        <w:ind w:left="6480" w:hanging="360"/>
+      </w:pPr>
+      <w:rPr>
+        <w:rFonts w:ascii="Wingdings" w:hAnsi="Wingdings" w:hint="default"/>
+      </w:rPr>
+    </w:lvl>
+  </w:abstractNum>
+  <w:abstractNum w:abstractNumId="32" w15:restartNumberingAfterBreak="0">
     <w:nsid w:val="763B76D3"/>
     <w:multiLevelType w:val="hybridMultilevel"/>
     <w:tmpl w:val="83B63F26"/>
@@ -4903,7 +5829,7 @@
       </w:pPr>
     </w:lvl>
   </w:abstractNum>
-  <w:abstractNum w:abstractNumId="31" w15:restartNumberingAfterBreak="0">
+  <w:abstractNum w:abstractNumId="33" w15:restartNumberingAfterBreak="0">
     <w:nsid w:val="76D475B1"/>
     <w:multiLevelType w:val="hybridMultilevel"/>
     <w:tmpl w:val="158E4E1E"/>
@@ -5016,7 +5942,7 @@
       </w:rPr>
     </w:lvl>
   </w:abstractNum>
-  <w:abstractNum w:abstractNumId="32" w15:restartNumberingAfterBreak="0">
+  <w:abstractNum w:abstractNumId="34" w15:restartNumberingAfterBreak="0">
     <w:nsid w:val="78DD0211"/>
     <w:multiLevelType w:val="hybridMultilevel"/>
     <w:tmpl w:val="B96AB698"/>
@@ -5105,7 +6031,7 @@
       </w:pPr>
     </w:lvl>
   </w:abstractNum>
-  <w:abstractNum w:abstractNumId="33" w15:restartNumberingAfterBreak="0">
+  <w:abstractNum w:abstractNumId="35" w15:restartNumberingAfterBreak="0">
     <w:nsid w:val="7C8268D5"/>
     <w:multiLevelType w:val="hybridMultilevel"/>
     <w:tmpl w:val="A6661906"/>
@@ -5204,7 +6130,7 @@
     <w:abstractNumId w:val="13"/>
   </w:num>
   <w:num w:numId="4">
-    <w:abstractNumId w:val="25"/>
+    <w:abstractNumId w:val="26"/>
   </w:num>
   <w:num w:numId="5">
     <w:abstractNumId w:val="5"/>
@@ -5216,7 +6142,7 @@
     <w:abstractNumId w:val="19"/>
   </w:num>
   <w:num w:numId="8">
-    <w:abstractNumId w:val="33"/>
+    <w:abstractNumId w:val="35"/>
   </w:num>
   <w:num w:numId="9">
     <w:abstractNumId w:val="2"/>
@@ -5237,7 +6163,7 @@
     <w:abstractNumId w:val="20"/>
   </w:num>
   <w:num w:numId="15">
-    <w:abstractNumId w:val="31"/>
+    <w:abstractNumId w:val="33"/>
   </w:num>
   <w:num w:numId="16">
     <w:abstractNumId w:val="1"/>
@@ -5252,7 +6178,7 @@
     <w:abstractNumId w:val="10"/>
   </w:num>
   <w:num w:numId="20">
-    <w:abstractNumId w:val="26"/>
+    <w:abstractNumId w:val="27"/>
   </w:num>
   <w:num w:numId="21">
     <w:abstractNumId w:val="24"/>
@@ -5264,7 +6190,7 @@
     <w:abstractNumId w:val="12"/>
   </w:num>
   <w:num w:numId="24">
-    <w:abstractNumId w:val="29"/>
+    <w:abstractNumId w:val="30"/>
   </w:num>
   <w:num w:numId="25">
     <w:abstractNumId w:val="16"/>
@@ -5273,10 +6199,10 @@
     <w:abstractNumId w:val="7"/>
   </w:num>
   <w:num w:numId="27">
-    <w:abstractNumId w:val="32"/>
+    <w:abstractNumId w:val="34"/>
   </w:num>
   <w:num w:numId="28">
-    <w:abstractNumId w:val="27"/>
+    <w:abstractNumId w:val="28"/>
   </w:num>
   <w:num w:numId="29">
     <w:abstractNumId w:val="18"/>
@@ -5285,7 +6211,7 @@
     <w:abstractNumId w:val="23"/>
   </w:num>
   <w:num w:numId="31">
-    <w:abstractNumId w:val="30"/>
+    <w:abstractNumId w:val="32"/>
   </w:num>
   <w:num w:numId="32">
     <w:abstractNumId w:val="22"/>
@@ -5294,7 +6220,7 @@
     <w:abstractNumId w:val="11"/>
   </w:num>
   <w:num w:numId="34">
-    <w:abstractNumId w:val="28"/>
+    <w:abstractNumId w:val="29"/>
   </w:num>
   <w:num w:numId="35">
     <w:abstractNumId w:val="3"/>
@@ -5305,11 +6231,17 @@
   <w:num w:numId="37">
     <w:abstractNumId w:val="6"/>
   </w:num>
+  <w:num w:numId="38">
+    <w:abstractNumId w:val="25"/>
+  </w:num>
+  <w:num w:numId="39">
+    <w:abstractNumId w:val="31"/>
+  </w:num>
 </w:numbering>
 </file>
 
 <file path=word/styles.xml><?xml version="1.0" encoding="utf-8"?>
-<w:styles xmlns:mc="http://schemas.openxmlformats.org/markup-compatibility/2006" xmlns:r="http://schemas.openxmlformats.org/officeDocument/2006/relationships" xmlns:w="http://schemas.openxmlformats.org/wordprocessingml/2006/main" xmlns:w14="http://schemas.microsoft.com/office/word/2010/wordml" xmlns:w15="http://schemas.microsoft.com/office/word/2012/wordml" mc:Ignorable="w14 w15">
+<w:styles xmlns:mc="http://schemas.openxmlformats.org/markup-compatibility/2006" xmlns:r="http://schemas.openxmlformats.org/officeDocument/2006/relationships" xmlns:w="http://schemas.openxmlformats.org/wordprocessingml/2006/main" xmlns:w14="http://schemas.microsoft.com/office/word/2010/wordml" xmlns:w15="http://schemas.microsoft.com/office/word/2012/wordml" xmlns:w16se="http://schemas.microsoft.com/office/word/2015/wordml/symex" mc:Ignorable="w14 w15 w16se">
   <w:docDefaults>
     <w:rPrDefault>
       <w:rPr>
@@ -5392,7 +6324,7 @@
     <w:lsdException w:name="Closing" w:semiHidden="1" w:unhideWhenUsed="1"/>
     <w:lsdException w:name="Signature" w:semiHidden="1" w:unhideWhenUsed="1"/>
     <w:lsdException w:name="Default Paragraph Font" w:semiHidden="1" w:uiPriority="1" w:unhideWhenUsed="1"/>
-    <w:lsdException w:name="Body Text" w:semiHidden="1" w:unhideWhenUsed="1"/>
+    <w:lsdException w:name="Body Text" w:semiHidden="1" w:unhideWhenUsed="1" w:qFormat="1"/>
     <w:lsdException w:name="Body Text Indent" w:semiHidden="1" w:unhideWhenUsed="1"/>
     <w:lsdException w:name="List Continue" w:semiHidden="1" w:unhideWhenUsed="1"/>
     <w:lsdException w:name="List Continue 2" w:semiHidden="1" w:unhideWhenUsed="1"/>
@@ -5480,7 +6412,7 @@
     <w:lsdException w:name="Table Web 2" w:semiHidden="1" w:unhideWhenUsed="1"/>
     <w:lsdException w:name="Table Web 3" w:semiHidden="1" w:unhideWhenUsed="1"/>
     <w:lsdException w:name="Balloon Text" w:semiHidden="1" w:unhideWhenUsed="1"/>
-    <w:lsdException w:name="Table Grid" w:uiPriority="39"/>
+    <w:lsdException w:name="Table Grid" w:uiPriority="59"/>
     <w:lsdException w:name="Table Theme" w:semiHidden="1" w:unhideWhenUsed="1"/>
     <w:lsdException w:name="Placeholder Text" w:semiHidden="1"/>
     <w:lsdException w:name="No Spacing" w:uiPriority="1" w:qFormat="1"/>
@@ -6140,7 +7072,7 @@
   <w:style w:type="table" w:styleId="TableGrid">
     <w:name w:val="Table Grid"/>
     <w:basedOn w:val="TableNormal"/>
-    <w:uiPriority w:val="39"/>
+    <w:uiPriority w:val="59"/>
     <w:rsid w:val="00746A5F"/>
     <w:pPr>
       <w:spacing w:after="0" w:line="240" w:lineRule="auto"/>
@@ -6496,6 +7428,36 @@
       <w:lang w:val="nl-NL" w:eastAsia="nl-NL"/>
     </w:rPr>
   </w:style>
+  <w:style w:type="paragraph" w:styleId="BodyText">
+    <w:name w:val="Body Text"/>
+    <w:basedOn w:val="Normal"/>
+    <w:link w:val="BodyTextChar"/>
+    <w:uiPriority w:val="99"/>
+    <w:qFormat/>
+    <w:rsid w:val="002C7B36"/>
+    <w:pPr>
+      <w:spacing w:after="120" w:line="240" w:lineRule="auto"/>
+    </w:pPr>
+    <w:rPr>
+      <w:rFonts w:ascii="Arial" w:eastAsia="Times New Roman" w:hAnsi="Arial" w:cs="Times New Roman"/>
+      <w:sz w:val="20"/>
+      <w:szCs w:val="20"/>
+      <w:lang w:eastAsia="nl-NL"/>
+    </w:rPr>
+  </w:style>
+  <w:style w:type="character" w:customStyle="1" w:styleId="BodyTextChar">
+    <w:name w:val="Body Text Char"/>
+    <w:basedOn w:val="DefaultParagraphFont"/>
+    <w:link w:val="BodyText"/>
+    <w:uiPriority w:val="99"/>
+    <w:rsid w:val="002C7B36"/>
+    <w:rPr>
+      <w:rFonts w:ascii="Arial" w:eastAsia="Times New Roman" w:hAnsi="Arial" w:cs="Times New Roman"/>
+      <w:sz w:val="20"/>
+      <w:szCs w:val="20"/>
+      <w:lang w:eastAsia="nl-NL"/>
+    </w:rPr>
+  </w:style>
 </w:styles>
 </file>
 
@@ -6765,7 +7727,7 @@
 </file>
 
 <file path=customXml/itemProps1.xml><?xml version="1.0" encoding="utf-8"?>
-<ds:datastoreItem xmlns:ds="http://schemas.openxmlformats.org/officeDocument/2006/customXml" ds:itemID="{62EEB871-1930-4B0A-8A60-465F15DFE99F}">
+<ds:datastoreItem xmlns:ds="http://schemas.openxmlformats.org/officeDocument/2006/customXml" ds:itemID="{B0C5EE08-1500-441F-96F2-698B3CF7DC9C}">
   <ds:schemaRefs>
     <ds:schemaRef ds:uri="http://schemas.openxmlformats.org/officeDocument/2006/bibliography"/>
   </ds:schemaRefs>

</xml_diff>